<commit_message>
update file dir and property management
</commit_message>
<xml_diff>
--- a/Final_Project/Planning and Requirements.docx
+++ b/Final_Project/Planning and Requirements.docx
@@ -824,6 +824,12 @@
         </w:rPr>
         <w:t>Property Type: Laptop, Desktop, Table, Phone</w:t>
       </w:r>
+      <w:r>
+        <w:rPr>
+          <w:rFonts w:ascii="Times New Roman" w:hAnsi="Times New Roman" w:cs="Times New Roman"/>
+        </w:rPr>
+        <w:t xml:space="preserve">, Monitor, Etc. </w:t>
+      </w:r>
     </w:p>
     <w:p>
       <w:pPr>
@@ -1179,13 +1185,7 @@
         <w:rPr>
           <w:rFonts w:ascii="Times New Roman" w:hAnsi="Times New Roman" w:cs="Times New Roman"/>
         </w:rPr>
-        <w:t xml:space="preserve"> - </w:t>
-      </w:r>
-      <w:r>
-        <w:rPr>
-          <w:rFonts w:ascii="Times New Roman" w:hAnsi="Times New Roman" w:cs="Times New Roman"/>
-        </w:rPr>
-        <w:t>optional, if I have time</w:t>
+        <w:t xml:space="preserve"> - optional, if I have time</w:t>
       </w:r>
     </w:p>
     <w:p>

</xml_diff>